<commit_message>
the third article Floating IP added and bugs fixed
</commit_message>
<xml_diff>
--- a/openstack.docx
+++ b/openstack.docx
@@ -121,6 +121,9 @@
     </w:p>
     <w:p>
       <w:r>
+        <w:rPr>
+          <w:noProof/>
+        </w:rPr>
         <w:drawing>
           <wp:inline distT="0" distB="0" distL="0" distR="0" wp14:anchorId="095C3027" wp14:editId="1269AC7D">
             <wp:extent cx="2926692" cy="3116275"/>
@@ -467,7 +470,6 @@
     <w:p>
       <w:pPr>
         <w:rPr>
-          <w:rFonts w:hint="eastAsia"/>
           <w:b/>
           <w:bCs/>
         </w:rPr>
@@ -614,7 +616,6 @@
     <w:p>
       <w:pPr>
         <w:rPr>
-          <w:rFonts w:hint="eastAsia"/>
           <w:b/>
           <w:bCs/>
         </w:rPr>
@@ -1926,7 +1927,7 @@
         </w:tabs>
         <w:jc w:val="left"/>
         <w:rPr>
-          <w:rFonts w:ascii="宋体" w:eastAsia="宋体" w:hAnsi="宋体" w:cs="宋体" w:hint="eastAsia"/>
+          <w:rFonts w:ascii="宋体" w:eastAsia="宋体" w:hAnsi="宋体" w:cs="宋体"/>
           <w:b/>
           <w:bCs/>
           <w:kern w:val="0"/>
@@ -2146,9 +2147,6 @@
           <w:p>
             <w:pPr>
               <w:ind w:firstLine="420"/>
-              <w:rPr>
-                <w:rFonts w:hint="eastAsia"/>
-              </w:rPr>
             </w:pPr>
             <w:r>
               <w:rPr>
@@ -2179,8 +2177,6 @@
           <w:bCs/>
         </w:rPr>
       </w:pPr>
-      <w:bookmarkStart w:id="0" w:name="_GoBack"/>
-      <w:bookmarkEnd w:id="0"/>
       <w:r>
         <w:rPr>
           <w:rFonts w:hint="eastAsia"/>
@@ -2290,7 +2286,6 @@
     <w:p>
       <w:pPr>
         <w:rPr>
-          <w:rFonts w:hint="eastAsia"/>
           <w:b/>
           <w:bCs/>
         </w:rPr>
@@ -2396,6 +2391,26 @@
       </w:r>
     </w:p>
     <w:p/>
+    <w:p>
+      <w:r>
+        <w:rPr>
+          <w:rFonts w:hint="eastAsia"/>
+        </w:rPr>
+        <w:t>手动选择结点</w:t>
+      </w:r>
+    </w:p>
+    <w:p>
+      <w:pPr>
+        <w:rPr>
+          <w:rFonts w:hint="eastAsia"/>
+        </w:rPr>
+      </w:pPr>
+      <w:r>
+        <w:t>https://blog.csdn.net/hutiewei2008/article/details/86573504</w:t>
+      </w:r>
+      <w:bookmarkStart w:id="0" w:name="_GoBack"/>
+      <w:bookmarkEnd w:id="0"/>
+    </w:p>
     <w:sectPr>
       <w:pgSz w:w="11906" w:h="16838"/>
       <w:pgMar w:top="1440" w:right="1800" w:bottom="1440" w:left="1800" w:header="851" w:footer="992" w:gutter="0"/>

</xml_diff>